<commit_message>
feat: add real main programm + format code
</commit_message>
<xml_diff>
--- a/labo5/Rapport_Labo_5_POO.docx
+++ b/labo5/Rapport_Labo_5_POO.docx
@@ -313,6 +313,14 @@
         </w:rPr>
         <w:t>Nous avons créé un constructeur privé prenant uniquement un modulo afin de factoriser le test que sa valeur corresponde à nos attentes dans les deux autres constructeurs.</w:t>
       </w:r>
+      <w:r>
+        <w:rPr>
+          <w:lang w:val="fr-FR"/>
+        </w:rPr>
+        <w:t xml:space="preserve"> Ce constructeur est privé car il ne fait pas sens de le rendre accessible aux utilisateurs de la classe étant donné qu’il n’instancie pas une matrice complète, utilisable.</w:t>
+      </w:r>
+      <w:bookmarkStart w:id="0" w:name="_GoBack"/>
+      <w:bookmarkEnd w:id="0"/>
     </w:p>
     <w:p>
       <w:pPr>
@@ -441,7 +449,14 @@
         <w:rPr>
           <w:lang w:val="fr-FR"/>
         </w:rPr>
-        <w:t>Les différentes méthodes des opérations entre deux matrices ont été créées comme static car elles retournent toutes une nouvelle instance de matrice contenant le résultat sans toucher aux deux matrices initiales. Il nous a donc semblé plus naturelle de passer les deux matrices en paramètres et de ce fait la méthode pouvait passer static.</w:t>
+        <w:t xml:space="preserve">Les différentes méthodes des opérations entre deux matrices ont été créées comme static car elles retournent toutes une nouvelle instance de matrice contenant le résultat sans toucher aux deux </w:t>
+      </w:r>
+      <w:r>
+        <w:rPr>
+          <w:lang w:val="fr-FR"/>
+        </w:rPr>
+        <w:lastRenderedPageBreak/>
+        <w:t>matrices initiales. Il nous a donc semblé plus naturelle de passer les deux matrices en paramètres et de ce fait la méthode pouvait passer static.</w:t>
       </w:r>
     </w:p>
     <w:p>
@@ -455,7 +470,6 @@
         <w:rPr>
           <w:lang w:val="fr-FR"/>
         </w:rPr>
-        <w:lastRenderedPageBreak/>
         <w:t xml:space="preserve">Afin de ne pas avoir à créer un constructeur supplémentaire, nous vérifions que la composante </w:t>
       </w:r>
       <w:r>
@@ -1075,8 +1089,6 @@
               </w:rPr>
               <w:t>.</w:t>
             </w:r>
-            <w:bookmarkStart w:id="0" w:name="_GoBack"/>
-            <w:bookmarkEnd w:id="0"/>
           </w:p>
         </w:tc>
       </w:tr>

</xml_diff>

<commit_message>
feat: add package + small tweaks
</commit_message>
<xml_diff>
--- a/labo5/Rapport_Labo_5_POO.docx
+++ b/labo5/Rapport_Labo_5_POO.docx
@@ -319,265 +319,291 @@
         </w:rPr>
         <w:t xml:space="preserve"> Ce constructeur est privé car il ne fait pas sens de le rendre accessible aux utilisateurs de la classe étant donné qu’il n’instancie pas une matrice complète, utilisable.</w:t>
       </w:r>
+    </w:p>
+    <w:p>
+      <w:pPr>
+        <w:jc w:val="both"/>
+        <w:rPr>
+          <w:lang w:val="fr-FR"/>
+        </w:rPr>
+      </w:pPr>
+      <w:r>
+        <w:rPr>
+          <w:lang w:val="fr-FR"/>
+        </w:rPr>
+        <w:t>Dans le constructeur</w:t>
+      </w:r>
+      <w:r>
+        <w:rPr>
+          <w:lang w:val="fr-FR"/>
+        </w:rPr>
+        <w:t xml:space="preserve"> contenant des valeurs déjà définies pour la matrice, nous av</w:t>
+      </w:r>
+      <w:r>
+        <w:rPr>
+          <w:lang w:val="fr-FR"/>
+        </w:rPr>
+        <w:t>i</w:t>
+      </w:r>
+      <w:r>
+        <w:rPr>
+          <w:lang w:val="fr-FR"/>
+        </w:rPr>
+        <w:t>ons</w:t>
+      </w:r>
+      <w:r>
+        <w:rPr>
+          <w:lang w:val="fr-FR"/>
+        </w:rPr>
+        <w:t xml:space="preserve"> tout d’abord</w:t>
+      </w:r>
+      <w:r>
+        <w:rPr>
+          <w:lang w:val="fr-FR"/>
+        </w:rPr>
+        <w:t xml:space="preserve"> réalisé une copie du tableau via la méthode </w:t>
+      </w:r>
+      <w:r>
+        <w:rPr>
+          <w:i/>
+          <w:lang w:val="fr-FR"/>
+        </w:rPr>
+        <w:t>Arrays.copyOf</w:t>
+      </w:r>
+      <w:r>
+        <w:rPr>
+          <w:i/>
+          <w:lang w:val="fr-FR"/>
+        </w:rPr>
+        <w:t xml:space="preserve"> </w:t>
+      </w:r>
+      <w:r>
+        <w:rPr>
+          <w:lang w:val="fr-FR"/>
+        </w:rPr>
+        <w:t>afin d’éviter que le contenu de la matrice soit modifié en dehors de la classe, ce qui casserait encore une fois l’encapsulation.</w:t>
+      </w:r>
+      <w:r>
+        <w:rPr>
+          <w:lang w:val="fr-FR"/>
+        </w:rPr>
+        <w:t xml:space="preserve"> Par la suite nous avons remarqué que chaque valeur devait être vérifiée afin d’être sûr qu’elle soit dans l’intervalle [0, </w:t>
+      </w:r>
+      <w:r>
+        <w:rPr>
+          <w:lang w:val="fr-FR"/>
+        </w:rPr>
+        <w:t>modulo -</w:t>
+      </w:r>
+      <w:r>
+        <w:rPr>
+          <w:lang w:val="fr-FR"/>
+        </w:rPr>
+        <w:t xml:space="preserve"> 1]. Nous avons donc remplacé le </w:t>
+      </w:r>
+      <w:r>
+        <w:rPr>
+          <w:i/>
+          <w:lang w:val="fr-FR"/>
+        </w:rPr>
+        <w:t>Arrays.copyOf</w:t>
+      </w:r>
+      <w:r>
+        <w:rPr>
+          <w:i/>
+          <w:lang w:val="fr-FR"/>
+        </w:rPr>
+        <w:t xml:space="preserve"> </w:t>
+      </w:r>
+      <w:r>
+        <w:rPr>
+          <w:lang w:val="fr-FR"/>
+        </w:rPr>
+        <w:t>par une simple double boucle.</w:t>
+      </w:r>
+    </w:p>
+    <w:p>
+      <w:pPr>
+        <w:pStyle w:val="Titre4"/>
+        <w:jc w:val="both"/>
+        <w:rPr>
+          <w:lang w:val="fr-FR"/>
+        </w:rPr>
+      </w:pPr>
+      <w:r>
+        <w:rPr>
+          <w:lang w:val="fr-FR"/>
+        </w:rPr>
+        <w:t>Appliquer les opérations</w:t>
+      </w:r>
+    </w:p>
+    <w:p>
+      <w:pPr>
+        <w:rPr>
+          <w:lang w:val="fr-FR"/>
+        </w:rPr>
+      </w:pPr>
+      <w:r>
+        <w:rPr>
+          <w:lang w:val="fr-FR"/>
+        </w:rPr>
+        <w:t xml:space="preserve">Les différentes méthodes des opérations entre deux matrices ont été créées comme static car elles retournent toutes une nouvelle instance de matrice contenant le résultat sans toucher aux deux </w:t>
+      </w:r>
+      <w:r>
+        <w:rPr>
+          <w:lang w:val="fr-FR"/>
+        </w:rPr>
+        <w:lastRenderedPageBreak/>
+        <w:t>matrices initiales. Il nous a donc semblé plus naturelle de passer les deux matrices en paramètres et de ce fait la méthode pouvait passer static.</w:t>
+      </w:r>
+    </w:p>
+    <w:p>
+      <w:pPr>
+        <w:jc w:val="both"/>
+        <w:rPr>
+          <w:lang w:val="fr-FR"/>
+        </w:rPr>
+      </w:pPr>
+      <w:r>
+        <w:rPr>
+          <w:lang w:val="fr-FR"/>
+        </w:rPr>
+        <w:t xml:space="preserve">Afin de ne pas avoir à créer un constructeur supplémentaire, nous vérifions que la composante </w:t>
+      </w:r>
+      <w:r>
+        <w:rPr>
+          <w:lang w:val="fr-FR"/>
+        </w:rPr>
+        <w:t xml:space="preserve">des différentes matrices existe avant de l’utiliser dans l’opération. Dans le cas contraire, la valeur 0 est utilisée par défaut. </w:t>
+      </w:r>
+      <w:r>
+        <w:rPr>
+          <w:lang w:val="fr-FR"/>
+        </w:rPr>
+        <w:t>Ceci nous permet de gérer les cas où les deux matrices ne sont pas de taille similaire.</w:t>
+      </w:r>
+    </w:p>
+    <w:p>
+      <w:pPr>
+        <w:jc w:val="both"/>
+        <w:rPr>
+          <w:lang w:val="fr-FR"/>
+        </w:rPr>
+      </w:pPr>
+      <w:r>
+        <w:rPr>
+          <w:lang w:val="fr-FR"/>
+        </w:rPr>
+        <w:t>Une nouvelle instance de l’</w:t>
+      </w:r>
+      <w:r>
+        <w:rPr>
+          <w:i/>
+          <w:lang w:val="fr-FR"/>
+        </w:rPr>
+        <w:t>Operator</w:t>
+      </w:r>
+      <w:r>
+        <w:rPr>
+          <w:lang w:val="fr-FR"/>
+        </w:rPr>
+        <w:t xml:space="preserve"> voulu est créée à chaque nouvelle opération entre deux matrices. Il aurait également été possible de stocker une instance unique en static dans la classe Matrix par exemple afin d’éviter ces instanciations inutiles. Mais étant donné le faible coût de l’opération (la classe </w:t>
+      </w:r>
+      <w:r>
+        <w:rPr>
+          <w:i/>
+          <w:lang w:val="fr-FR"/>
+        </w:rPr>
+        <w:t>Operator</w:t>
+      </w:r>
+      <w:r>
+        <w:rPr>
+          <w:lang w:val="fr-FR"/>
+        </w:rPr>
+        <w:t xml:space="preserve"> est très petite) et le fait que nous ne réalisons pas cette instanciation de nombreuses fois dans une boucle par exemple, nous sommes </w:t>
+      </w:r>
+      <w:r>
+        <w:rPr>
+          <w:lang w:val="fr-FR"/>
+        </w:rPr>
+        <w:t>restés</w:t>
+      </w:r>
+      <w:r>
+        <w:rPr>
+          <w:lang w:val="fr-FR"/>
+        </w:rPr>
+        <w:t xml:space="preserve"> sur l’implémentation plus simple.</w:t>
+      </w:r>
+    </w:p>
+    <w:p>
+      <w:pPr>
+        <w:pStyle w:val="Titre4"/>
+        <w:jc w:val="both"/>
+        <w:rPr>
+          <w:lang w:val="fr-FR"/>
+        </w:rPr>
+      </w:pPr>
+      <w:r>
+        <w:rPr>
+          <w:lang w:val="fr-FR"/>
+        </w:rPr>
+        <w:t>toString()</w:t>
+      </w:r>
+    </w:p>
+    <w:p>
+      <w:pPr>
+        <w:jc w:val="both"/>
+        <w:rPr>
+          <w:lang w:val="fr-FR"/>
+        </w:rPr>
+      </w:pPr>
+      <w:r>
+        <w:rPr>
+          <w:lang w:val="fr-FR"/>
+        </w:rPr>
+        <w:t xml:space="preserve">L’utilisation d’une instance de </w:t>
+      </w:r>
+      <w:r>
+        <w:rPr>
+          <w:i/>
+          <w:lang w:val="fr-FR"/>
+        </w:rPr>
+        <w:t>StringBuilder</w:t>
+      </w:r>
+      <w:r>
+        <w:rPr>
+          <w:lang w:val="fr-FR"/>
+        </w:rPr>
+        <w:t xml:space="preserve"> nous permet de ne pas créer une multitude de littéraux avant de retourner le résultat final.</w:t>
+      </w:r>
+    </w:p>
+    <w:p>
+      <w:pPr>
+        <w:jc w:val="both"/>
+        <w:rPr>
+          <w:lang w:val="fr-FR"/>
+        </w:rPr>
+      </w:pPr>
+      <w:r>
+        <w:rPr>
+          <w:lang w:val="fr-FR"/>
+        </w:rPr>
+        <w:t xml:space="preserve">Nous avons ajouté une espace entre les différentes composantes afin de rendre plus lisible les cas où </w:t>
+      </w:r>
+      <w:r>
+        <w:rPr>
+          <w:lang w:val="fr-FR"/>
+        </w:rPr>
+        <w:t xml:space="preserve">le modulo </w:t>
+      </w:r>
+      <w:r>
+        <w:rPr>
+          <w:lang w:val="fr-FR"/>
+        </w:rPr>
+        <w:t>est plus grand que 10 et que donc les composantes peuvent contenir plusieurs chiffres.</w:t>
+      </w:r>
       <w:bookmarkStart w:id="0" w:name="_GoBack"/>
       <w:bookmarkEnd w:id="0"/>
-    </w:p>
-    <w:p>
-      <w:pPr>
-        <w:jc w:val="both"/>
-        <w:rPr>
-          <w:lang w:val="fr-FR"/>
-        </w:rPr>
-      </w:pPr>
-      <w:r>
-        <w:rPr>
-          <w:lang w:val="fr-FR"/>
-        </w:rPr>
-        <w:t>Dans le constructeur</w:t>
-      </w:r>
-      <w:r>
-        <w:rPr>
-          <w:lang w:val="fr-FR"/>
-        </w:rPr>
-        <w:t xml:space="preserve"> contenant des valeurs déjà définies pour la matrice, nous av</w:t>
-      </w:r>
-      <w:r>
-        <w:rPr>
-          <w:lang w:val="fr-FR"/>
-        </w:rPr>
-        <w:t>i</w:t>
-      </w:r>
-      <w:r>
-        <w:rPr>
-          <w:lang w:val="fr-FR"/>
-        </w:rPr>
-        <w:t>ons</w:t>
-      </w:r>
-      <w:r>
-        <w:rPr>
-          <w:lang w:val="fr-FR"/>
-        </w:rPr>
-        <w:t xml:space="preserve"> tout d’abord</w:t>
-      </w:r>
-      <w:r>
-        <w:rPr>
-          <w:lang w:val="fr-FR"/>
-        </w:rPr>
-        <w:t xml:space="preserve"> réalisé une copie du tableau via la méthode </w:t>
-      </w:r>
-      <w:r>
-        <w:rPr>
-          <w:i/>
-          <w:lang w:val="fr-FR"/>
-        </w:rPr>
-        <w:t>Arrays.copyOf</w:t>
-      </w:r>
-      <w:r>
-        <w:rPr>
-          <w:i/>
-          <w:lang w:val="fr-FR"/>
-        </w:rPr>
-        <w:t xml:space="preserve"> </w:t>
-      </w:r>
-      <w:r>
-        <w:rPr>
-          <w:lang w:val="fr-FR"/>
-        </w:rPr>
-        <w:t>afin d’éviter que le contenu de la matrice soit modifié en dehors de la classe, ce qui casserait encore une fois l’encapsulation.</w:t>
-      </w:r>
-      <w:r>
-        <w:rPr>
-          <w:lang w:val="fr-FR"/>
-        </w:rPr>
-        <w:t xml:space="preserve"> Par la suite nous avons remarqué que chaque valeur devait être vérifiée afin d’être sûr qu’elle soit dans l’intervalle [0, </w:t>
-      </w:r>
-      <w:r>
-        <w:rPr>
-          <w:lang w:val="fr-FR"/>
-        </w:rPr>
-        <w:t>modulo -</w:t>
-      </w:r>
-      <w:r>
-        <w:rPr>
-          <w:lang w:val="fr-FR"/>
-        </w:rPr>
-        <w:t xml:space="preserve"> 1]. Nous avons donc remplacé le </w:t>
-      </w:r>
-      <w:r>
-        <w:rPr>
-          <w:i/>
-          <w:lang w:val="fr-FR"/>
-        </w:rPr>
-        <w:t>Arrays.copyOf</w:t>
-      </w:r>
-      <w:r>
-        <w:rPr>
-          <w:i/>
-          <w:lang w:val="fr-FR"/>
-        </w:rPr>
-        <w:t xml:space="preserve"> </w:t>
-      </w:r>
-      <w:r>
-        <w:rPr>
-          <w:lang w:val="fr-FR"/>
-        </w:rPr>
-        <w:t>par une simple double boucle.</w:t>
-      </w:r>
-    </w:p>
-    <w:p>
-      <w:pPr>
-        <w:pStyle w:val="Titre4"/>
-        <w:jc w:val="both"/>
-        <w:rPr>
-          <w:lang w:val="fr-FR"/>
-        </w:rPr>
-      </w:pPr>
-      <w:r>
-        <w:rPr>
-          <w:lang w:val="fr-FR"/>
-        </w:rPr>
-        <w:t>Appliquer les opérations</w:t>
-      </w:r>
-    </w:p>
-    <w:p>
-      <w:pPr>
-        <w:rPr>
-          <w:lang w:val="fr-FR"/>
-        </w:rPr>
-      </w:pPr>
-      <w:r>
-        <w:rPr>
-          <w:lang w:val="fr-FR"/>
-        </w:rPr>
-        <w:t xml:space="preserve">Les différentes méthodes des opérations entre deux matrices ont été créées comme static car elles retournent toutes une nouvelle instance de matrice contenant le résultat sans toucher aux deux </w:t>
-      </w:r>
-      <w:r>
-        <w:rPr>
-          <w:lang w:val="fr-FR"/>
-        </w:rPr>
-        <w:lastRenderedPageBreak/>
-        <w:t>matrices initiales. Il nous a donc semblé plus naturelle de passer les deux matrices en paramètres et de ce fait la méthode pouvait passer static.</w:t>
-      </w:r>
-    </w:p>
-    <w:p>
-      <w:pPr>
-        <w:jc w:val="both"/>
-        <w:rPr>
-          <w:lang w:val="fr-FR"/>
-        </w:rPr>
-      </w:pPr>
-      <w:r>
-        <w:rPr>
-          <w:lang w:val="fr-FR"/>
-        </w:rPr>
-        <w:t xml:space="preserve">Afin de ne pas avoir à créer un constructeur supplémentaire, nous vérifions que la composante </w:t>
-      </w:r>
-      <w:r>
-        <w:rPr>
-          <w:lang w:val="fr-FR"/>
-        </w:rPr>
-        <w:t xml:space="preserve">des différentes matrices existe avant de l’utiliser dans l’opération. Dans le cas contraire, la valeur 0 est utilisée par défaut. </w:t>
-      </w:r>
-      <w:r>
-        <w:rPr>
-          <w:lang w:val="fr-FR"/>
-        </w:rPr>
-        <w:t>Ceci nous permet de gérer les cas où les deux matrices ne sont pas de taille similaire.</w:t>
-      </w:r>
-    </w:p>
-    <w:p>
-      <w:pPr>
-        <w:jc w:val="both"/>
-        <w:rPr>
-          <w:lang w:val="fr-FR"/>
-        </w:rPr>
-      </w:pPr>
-      <w:r>
-        <w:rPr>
-          <w:lang w:val="fr-FR"/>
-        </w:rPr>
-        <w:t>Une nouvelle instance de l’</w:t>
-      </w:r>
-      <w:r>
-        <w:rPr>
-          <w:i/>
-          <w:lang w:val="fr-FR"/>
-        </w:rPr>
-        <w:t>Operator</w:t>
-      </w:r>
-      <w:r>
-        <w:rPr>
-          <w:lang w:val="fr-FR"/>
-        </w:rPr>
-        <w:t xml:space="preserve"> voulu est créée à chaque nouvelle opération entre deux matrices. Il aurait également été possible de stocker une instance unique en static dans la classe Matrix par exemple afin d’éviter ces instanciations inutiles. Mais étant donné le faible coût de l’opération (la classe </w:t>
-      </w:r>
-      <w:r>
-        <w:rPr>
-          <w:i/>
-          <w:lang w:val="fr-FR"/>
-        </w:rPr>
-        <w:t>Operator</w:t>
-      </w:r>
-      <w:r>
-        <w:rPr>
-          <w:lang w:val="fr-FR"/>
-        </w:rPr>
-        <w:t xml:space="preserve"> est très petite) et le fait que nous ne réalisons pas cette instanciation de nombreuses fois dans une boucle par exemple, nous sommes </w:t>
-      </w:r>
-      <w:r>
-        <w:rPr>
-          <w:lang w:val="fr-FR"/>
-        </w:rPr>
-        <w:t>restés</w:t>
-      </w:r>
-      <w:r>
-        <w:rPr>
-          <w:lang w:val="fr-FR"/>
-        </w:rPr>
-        <w:t xml:space="preserve"> sur l’implémentation plus simple.</w:t>
-      </w:r>
-    </w:p>
-    <w:p>
-      <w:pPr>
-        <w:pStyle w:val="Titre4"/>
-        <w:jc w:val="both"/>
-        <w:rPr>
-          <w:lang w:val="fr-FR"/>
-        </w:rPr>
-      </w:pPr>
-      <w:r>
-        <w:rPr>
-          <w:lang w:val="fr-FR"/>
-        </w:rPr>
-        <w:t>toString()</w:t>
-      </w:r>
-    </w:p>
-    <w:p>
-      <w:pPr>
-        <w:jc w:val="both"/>
-        <w:rPr>
-          <w:lang w:val="fr-FR"/>
-        </w:rPr>
-      </w:pPr>
-      <w:r>
-        <w:rPr>
-          <w:lang w:val="fr-FR"/>
-        </w:rPr>
-        <w:t xml:space="preserve">L’utilisation d’une instance de </w:t>
-      </w:r>
-      <w:r>
-        <w:rPr>
-          <w:i/>
-          <w:lang w:val="fr-FR"/>
-        </w:rPr>
-        <w:t>StringBuilder</w:t>
-      </w:r>
-      <w:r>
-        <w:rPr>
-          <w:lang w:val="fr-FR"/>
-        </w:rPr>
-        <w:t xml:space="preserve"> nous permet de ne pas créer une multitude de littéraux avant de retourner le résultat final.</w:t>
-      </w:r>
     </w:p>
     <w:p>
       <w:pPr>
@@ -1111,6 +1137,7 @@
               <w:rPr>
                 <w:lang w:val="fr-FR"/>
               </w:rPr>
+              <w:lastRenderedPageBreak/>
               <w:t>Opération sur des matrices de tailles différentes</w:t>
             </w:r>
           </w:p>

</xml_diff>

<commit_message>
docs: add pdf + zip file
</commit_message>
<xml_diff>
--- a/labo5/Rapport_Labo_5_POO.docx
+++ b/labo5/Rapport_Labo_5_POO.docx
@@ -2,6 +2,8 @@
 <file path=word/document.xml><?xml version="1.0" encoding="utf-8"?>
 <w:document xmlns:wpc="http://schemas.microsoft.com/office/word/2010/wordprocessingCanvas" xmlns:mo="http://schemas.microsoft.com/office/mac/office/2008/main" xmlns:mc="http://schemas.openxmlformats.org/markup-compatibility/2006" xmlns:mv="urn:schemas-microsoft-com:mac:vml" xmlns:o="urn:schemas-microsoft-com:office:office" xmlns:r="http://schemas.openxmlformats.org/officeDocument/2006/relationships" xmlns:m="http://schemas.openxmlformats.org/officeDocument/2006/math" xmlns:v="urn:schemas-microsoft-com:vml" xmlns:wp14="http://schemas.microsoft.com/office/word/2010/wordprocessingDrawing" xmlns:wp="http://schemas.openxmlformats.org/drawingml/2006/wordprocessingDrawing" xmlns:w10="urn:schemas-microsoft-com:office:word" xmlns:w="http://schemas.openxmlformats.org/wordprocessingml/2006/main" xmlns:w14="http://schemas.microsoft.com/office/word/2010/wordml" xmlns:w15="http://schemas.microsoft.com/office/word/2012/wordml" xmlns:wpg="http://schemas.microsoft.com/office/word/2010/wordprocessingGroup" xmlns:wpi="http://schemas.microsoft.com/office/word/2010/wordprocessingInk" xmlns:wne="http://schemas.microsoft.com/office/word/2006/wordml" xmlns:wps="http://schemas.microsoft.com/office/word/2010/wordprocessingShape" mc:Ignorable="w14 w15 wp14">
   <w:body>
+    <w:bookmarkStart w:id="0" w:name="_GoBack" w:displacedByCustomXml="next"/>
+    <w:bookmarkEnd w:id="0" w:displacedByCustomXml="next"/>
     <w:sdt>
       <w:sdtPr>
         <w:rPr>
@@ -3436,7 +3438,7 @@
                   </wp:anchor>
                 </w:drawing>
               </mc:Choice>
-              <mc:Fallback xmlns:w16se="http://schemas.microsoft.com/office/word/2015/wordml/symex" xmlns:w16sdtdh="http://schemas.microsoft.com/office/word/2020/wordml/sdtdatahash" xmlns:w16="http://schemas.microsoft.com/office/word/2018/wordml" xmlns:w16cid="http://schemas.microsoft.com/office/word/2016/wordml/cid" xmlns:w16cex="http://schemas.microsoft.com/office/word/2018/wordml/cex" xmlns:am3d="http://schemas.microsoft.com/office/drawing/2017/model3d" xmlns:aink="http://schemas.microsoft.com/office/drawing/2016/ink" xmlns:cx8="http://schemas.microsoft.com/office/drawing/2016/5/14/chartex" xmlns:cx7="http://schemas.microsoft.com/office/drawing/2016/5/13/chartex" xmlns:cx6="http://schemas.microsoft.com/office/drawing/2016/5/12/chartex" xmlns:cx5="http://schemas.microsoft.com/office/drawing/2016/5/11/chartex" xmlns:cx4="http://schemas.microsoft.com/office/drawing/2016/5/10/chartex" xmlns:cx3="http://schemas.microsoft.com/office/drawing/2016/5/9/chartex" xmlns:cx2="http://schemas.microsoft.com/office/drawing/2015/10/21/chartex" xmlns:cx1="http://schemas.microsoft.com/office/drawing/2015/9/8/chartex" xmlns:cx="http://schemas.microsoft.com/office/drawing/2014/chartex">
+              <mc:Fallback xmlns:cx="http://schemas.microsoft.com/office/drawing/2014/chartex" xmlns:cx1="http://schemas.microsoft.com/office/drawing/2015/9/8/chartex" xmlns:cx2="http://schemas.microsoft.com/office/drawing/2015/10/21/chartex" xmlns:cx3="http://schemas.microsoft.com/office/drawing/2016/5/9/chartex" xmlns:cx4="http://schemas.microsoft.com/office/drawing/2016/5/10/chartex" xmlns:cx5="http://schemas.microsoft.com/office/drawing/2016/5/11/chartex" xmlns:cx6="http://schemas.microsoft.com/office/drawing/2016/5/12/chartex" xmlns:cx7="http://schemas.microsoft.com/office/drawing/2016/5/13/chartex" xmlns:cx8="http://schemas.microsoft.com/office/drawing/2016/5/14/chartex" xmlns:aink="http://schemas.microsoft.com/office/drawing/2016/ink" xmlns:am3d="http://schemas.microsoft.com/office/drawing/2017/model3d" xmlns:w16cex="http://schemas.microsoft.com/office/word/2018/wordml/cex" xmlns:w16cid="http://schemas.microsoft.com/office/word/2016/wordml/cid" xmlns:w16="http://schemas.microsoft.com/office/word/2018/wordml" xmlns:w16sdtdh="http://schemas.microsoft.com/office/word/2020/wordml/sdtdatahash" xmlns:w16se="http://schemas.microsoft.com/office/word/2015/wordml/symex">
                 <w:pict>
                   <v:group w14:anchorId="72AE7A69" id="Groupe 2" o:spid="_x0000_s1026" style="position:absolute;margin-left:0;margin-top:0;width:172.8pt;height:718.55pt;z-index:-251657216;mso-width-percent:330;mso-height-percent:950;mso-left-percent:40;mso-position-horizontal-relative:page;mso-position-vertical:center;mso-position-vertical-relative:page;mso-width-percent:330;mso-height-percent:950;mso-left-percent:40" coordsize="21945,91257" o:gfxdata="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">
                     <v:rect id="Rectangle 3" o:spid="_x0000_s1027" style="position:absolute;width:1945;height:91257;visibility:visible;mso-wrap-style:square;v-text-anchor:middle" o:gfxdata="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" fillcolor="#44546a [3215]" stroked="f" strokeweight="1pt"/>
@@ -3886,7 +3888,11 @@
               </mc:Choice>
               <mc:Fallback>
                 <w:pict>
-                  <v:shape w14:anchorId="00D49F87" id="Zone de texte 11" o:spid="_x0000_s1056" type="#_x0000_t202" style="position:absolute;margin-left:0;margin-top:0;width:267.9pt;height:106.55pt;z-index:251660288;visibility:visible;mso-wrap-style:square;mso-width-percent:450;mso-height-percent:0;mso-left-percent:420;mso-top-percent:175;mso-wrap-distance-left:9pt;mso-wrap-distance-top:0;mso-wrap-distance-right:9pt;mso-wrap-distance-bottom:0;mso-position-horizontal-relative:page;mso-position-vertical-relative:page;mso-width-percent:450;mso-height-percent:0;mso-left-percent:420;mso-top-percent:175;mso-width-relative:page;mso-height-relative:margin;v-text-anchor:top" o:gfxdata="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" filled="f" stroked="f" strokeweight=".5pt">
+                  <v:shapetype w14:anchorId="00D49F87" id="_x0000_t202" coordsize="21600,21600" o:spt="202" path="m0,0l0,21600,21600,21600,21600,0xe">
+                    <v:stroke joinstyle="miter"/>
+                    <v:path gradientshapeok="t" o:connecttype="rect"/>
+                  </v:shapetype>
+                  <v:shape id="Zone de texte 11" o:spid="_x0000_s1056" type="#_x0000_t202" style="position:absolute;margin-left:0;margin-top:0;width:267.9pt;height:106.55pt;z-index:251660288;visibility:visible;mso-wrap-style:square;mso-width-percent:450;mso-height-percent:0;mso-left-percent:420;mso-top-percent:175;mso-wrap-distance-left:9pt;mso-wrap-distance-top:0;mso-wrap-distance-right:9pt;mso-wrap-distance-bottom:0;mso-position-horizontal-relative:page;mso-position-vertical-relative:page;mso-width-percent:450;mso-height-percent:0;mso-left-percent:420;mso-top-percent:175;mso-width-relative:page;mso-height-relative:margin;v-text-anchor:top" o:gfxdata="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" filled="f" stroked="f" strokeweight=".5pt">
                     <v:textbox style="mso-fit-shape-to-text:t" inset="0,0,0,0">
                       <w:txbxContent>
                         <w:p>
@@ -4052,7 +4058,8 @@
       </w:pPr>
       <w:r>
         <w:rPr>
-          <w:lang w:val="fr-FR"/>
+          <w:noProof/>
+          <w:lang w:val="fr-FR" w:eastAsia="fr-FR"/>
         </w:rPr>
         <w:drawing>
           <wp:inline distT="0" distB="0" distL="0" distR="0" wp14:anchorId="181E0700" wp14:editId="64EEB8AA">
@@ -4155,6 +4162,7 @@
         </w:rPr>
         <w:t xml:space="preserve">Les divers attributs de la classe ont été implémentés en </w:t>
       </w:r>
+      <w:proofErr w:type="spellStart"/>
       <w:r>
         <w:rPr>
           <w:i/>
@@ -4162,6 +4170,7 @@
         </w:rPr>
         <w:t>private</w:t>
       </w:r>
+      <w:proofErr w:type="spellEnd"/>
       <w:r>
         <w:rPr>
           <w:lang w:val="fr-FR"/>
@@ -4316,6 +4325,7 @@
         </w:rPr>
         <w:t xml:space="preserve"> réalisé une copie du tableau via la méthode </w:t>
       </w:r>
+      <w:proofErr w:type="spellStart"/>
       <w:r>
         <w:rPr>
           <w:i/>
@@ -4323,6 +4333,7 @@
         </w:rPr>
         <w:t>Arrays.copyOf</w:t>
       </w:r>
+      <w:proofErr w:type="spellEnd"/>
       <w:r>
         <w:rPr>
           <w:i/>
@@ -4366,6 +4377,7 @@
         </w:rPr>
         <w:t xml:space="preserve"> 1]. Nous avons donc remplacé le </w:t>
       </w:r>
+      <w:proofErr w:type="spellStart"/>
       <w:r>
         <w:rPr>
           <w:i/>
@@ -4373,6 +4385,7 @@
         </w:rPr>
         <w:t>Arrays.copyOf</w:t>
       </w:r>
+      <w:proofErr w:type="spellEnd"/>
       <w:r>
         <w:rPr>
           <w:i/>
@@ -4426,6 +4439,7 @@
         </w:rPr>
         <w:t xml:space="preserve">opérations entre deux matrices ont été créées comme </w:t>
       </w:r>
+      <w:proofErr w:type="spellStart"/>
       <w:r>
         <w:rPr>
           <w:i/>
@@ -4434,6 +4448,7 @@
         </w:rPr>
         <w:t>static</w:t>
       </w:r>
+      <w:proofErr w:type="spellEnd"/>
       <w:r>
         <w:rPr>
           <w:lang w:val="fr-FR"/>
@@ -4464,6 +4479,7 @@
         </w:rPr>
         <w:t xml:space="preserve"> </w:t>
       </w:r>
+      <w:proofErr w:type="spellStart"/>
       <w:r>
         <w:rPr>
           <w:i/>
@@ -4472,6 +4488,7 @@
         </w:rPr>
         <w:t>static</w:t>
       </w:r>
+      <w:proofErr w:type="spellEnd"/>
       <w:r>
         <w:rPr>
           <w:lang w:val="fr-FR"/>
@@ -4549,6 +4566,7 @@
         </w:rPr>
         <w:t>Une nouvelle instance de l’</w:t>
       </w:r>
+      <w:proofErr w:type="spellStart"/>
       <w:r>
         <w:rPr>
           <w:i/>
@@ -4556,12 +4574,14 @@
         </w:rPr>
         <w:t>Operator</w:t>
       </w:r>
+      <w:proofErr w:type="spellEnd"/>
       <w:r>
         <w:rPr>
           <w:lang w:val="fr-FR"/>
         </w:rPr>
         <w:t xml:space="preserve"> voulu est créée à chaque nouvelle opération entre deux matrices. Il aurait également été possible de stocker une instance unique en </w:t>
       </w:r>
+      <w:proofErr w:type="spellStart"/>
       <w:r>
         <w:rPr>
           <w:i/>
@@ -4570,12 +4590,14 @@
         </w:rPr>
         <w:t>static</w:t>
       </w:r>
+      <w:proofErr w:type="spellEnd"/>
       <w:r>
         <w:rPr>
           <w:lang w:val="fr-FR"/>
         </w:rPr>
         <w:t xml:space="preserve"> dans la classe Matrix par exemple afin d’éviter ces instanciations inutiles. Mais étant donné le faible coût de l’opération (la classe </w:t>
       </w:r>
+      <w:proofErr w:type="spellStart"/>
       <w:r>
         <w:rPr>
           <w:i/>
@@ -4583,6 +4605,7 @@
         </w:rPr>
         <w:t>Operator</w:t>
       </w:r>
+      <w:proofErr w:type="spellEnd"/>
       <w:r>
         <w:rPr>
           <w:lang w:val="fr-FR"/>
@@ -4646,11 +4669,27 @@
           <w:lang w:val="fr-FR"/>
         </w:rPr>
       </w:pPr>
-      <w:r>
-        <w:rPr>
-          <w:lang w:val="fr-FR"/>
-        </w:rPr>
-        <w:t>toString()</w:t>
+      <w:proofErr w:type="spellStart"/>
+      <w:proofErr w:type="gramStart"/>
+      <w:r>
+        <w:rPr>
+          <w:lang w:val="fr-FR"/>
+        </w:rPr>
+        <w:t>toString</w:t>
+      </w:r>
+      <w:proofErr w:type="spellEnd"/>
+      <w:r>
+        <w:rPr>
+          <w:lang w:val="fr-FR"/>
+        </w:rPr>
+        <w:t>(</w:t>
+      </w:r>
+      <w:proofErr w:type="gramEnd"/>
+      <w:r>
+        <w:rPr>
+          <w:lang w:val="fr-FR"/>
+        </w:rPr>
+        <w:t>)</w:t>
       </w:r>
     </w:p>
     <w:p>
@@ -4666,6 +4705,7 @@
         </w:rPr>
         <w:t xml:space="preserve">L’utilisation d’une instance de </w:t>
       </w:r>
+      <w:proofErr w:type="spellStart"/>
       <w:r>
         <w:rPr>
           <w:i/>
@@ -4673,6 +4713,7 @@
         </w:rPr>
         <w:t>StringBuilder</w:t>
       </w:r>
+      <w:proofErr w:type="spellEnd"/>
       <w:r>
         <w:rPr>
           <w:lang w:val="fr-FR"/>
@@ -4700,12 +4741,14 @@
           <w:lang w:val="fr-FR"/>
         </w:rPr>
       </w:pPr>
+      <w:proofErr w:type="spellStart"/>
       <w:r>
         <w:rPr>
           <w:lang w:val="fr-FR"/>
         </w:rPr>
         <w:t>Operator</w:t>
       </w:r>
+      <w:proofErr w:type="spellEnd"/>
     </w:p>
     <w:p>
       <w:pPr>
@@ -4732,6 +4775,7 @@
         </w:rPr>
         <w:t xml:space="preserve">classes </w:t>
       </w:r>
+      <w:proofErr w:type="spellStart"/>
       <w:r>
         <w:rPr>
           <w:i/>
@@ -4739,12 +4783,14 @@
         </w:rPr>
         <w:t>Operator</w:t>
       </w:r>
+      <w:proofErr w:type="spellEnd"/>
       <w:r>
         <w:rPr>
           <w:lang w:val="fr-FR"/>
         </w:rPr>
         <w:t xml:space="preserve">. Il aurait peut-être été possible d’ajouter un niveau d’abstraction en créant deux classes abstraites supplémentaires </w:t>
       </w:r>
+      <w:proofErr w:type="spellStart"/>
       <w:r>
         <w:rPr>
           <w:i/>
@@ -4752,12 +4798,14 @@
         </w:rPr>
         <w:t>UnaryOperator</w:t>
       </w:r>
+      <w:proofErr w:type="spellEnd"/>
       <w:r>
         <w:rPr>
           <w:lang w:val="fr-FR"/>
         </w:rPr>
         <w:t xml:space="preserve"> et </w:t>
       </w:r>
+      <w:proofErr w:type="spellStart"/>
       <w:r>
         <w:rPr>
           <w:i/>
@@ -4765,6 +4813,7 @@
         </w:rPr>
         <w:t>BinaryOperator</w:t>
       </w:r>
+      <w:proofErr w:type="spellEnd"/>
       <w:r>
         <w:rPr>
           <w:lang w:val="fr-FR"/>
@@ -5229,8 +5278,6 @@
               </w:rPr>
               <w:t>nt</w:t>
             </w:r>
-            <w:bookmarkStart w:id="0" w:name="_GoBack"/>
-            <w:bookmarkEnd w:id="0"/>
             <w:r>
               <w:rPr>
                 <w:lang w:val="fr-FR"/>
@@ -5376,7 +5423,7 @@
             <w:noProof/>
             <w:lang w:val="fr-FR"/>
           </w:rPr>
-          <w:t>2</w:t>
+          <w:t>1</w:t>
         </w:r>
         <w:r>
           <w:fldChar w:fldCharType="end"/>

</xml_diff>